<commit_message>
/ ‘Extended Campuses/Self Appraisals/2016/Talbert Tso Self Appraisal 2016 Jan - June.docx’
</commit_message>
<xml_diff>
--- a/Extended Campuses/Self Appraisals/2016/Talbert Tso Self Appraisal 2016 Jan - June.docx
+++ b/Extended Campuses/Self Appraisals/2016/Talbert Tso Self Appraisal 2016 Jan - June.docx
@@ -1216,7 +1216,6 @@
                 <w:sz w:val="20"/>
                 <w:szCs w:val="20"/>
               </w:rPr>
-              <w:lastRenderedPageBreak/>
               <w:t>Standard:</w:t>
             </w:r>
             <w:r>
@@ -2074,6 +2073,7 @@
                 <w:sz w:val="20"/>
                 <w:szCs w:val="20"/>
               </w:rPr>
+              <w:lastRenderedPageBreak/>
               <w:t xml:space="preserve">Describe any particular areas of the job functions where </w:t>
             </w:r>
             <w:r>
@@ -2184,7 +2184,6 @@
                 <w:rFonts w:ascii="Arial" w:hAnsi="Arial" w:cs="Arial"/>
                 <w:b/>
               </w:rPr>
-              <w:lastRenderedPageBreak/>
               <w:t>II: GOALS</w:t>
             </w:r>
           </w:p>
@@ -2368,6 +2367,42 @@
           <w:p>
             <w:pPr>
               <w:pStyle w:val="ListParagraph"/>
+              <w:ind w:left="360"/>
+              <w:rPr>
+                <w:rFonts w:ascii="Arial" w:hAnsi="Arial" w:cs="Arial"/>
+                <w:sz w:val="20"/>
+                <w:szCs w:val="20"/>
+              </w:rPr>
+            </w:pPr>
+          </w:p>
+          <w:p>
+            <w:pPr>
+              <w:pStyle w:val="ListParagraph"/>
+              <w:numPr>
+                <w:ilvl w:val="1"/>
+                <w:numId w:val="7"/>
+              </w:numPr>
+              <w:rPr>
+                <w:rFonts w:ascii="Arial" w:hAnsi="Arial" w:cs="Arial"/>
+                <w:sz w:val="20"/>
+                <w:szCs w:val="20"/>
+              </w:rPr>
+            </w:pPr>
+            <w:bookmarkStart w:id="4" w:name="_GoBack"/>
+            <w:bookmarkEnd w:id="4"/>
+          </w:p>
+          <w:p>
+            <w:pPr>
+              <w:rPr>
+                <w:rFonts w:ascii="Arial" w:hAnsi="Arial" w:cs="Arial"/>
+                <w:sz w:val="20"/>
+                <w:szCs w:val="20"/>
+              </w:rPr>
+            </w:pPr>
+          </w:p>
+          <w:p>
+            <w:pPr>
+              <w:pStyle w:val="ListParagraph"/>
               <w:numPr>
                 <w:ilvl w:val="0"/>
                 <w:numId w:val="7"/>
@@ -3225,7 +3260,6 @@
                 <w:sz w:val="20"/>
                 <w:szCs w:val="20"/>
               </w:rPr>
-              <w:lastRenderedPageBreak/>
               <w:fldChar w:fldCharType="begin">
                 <w:ffData>
                   <w:name w:val="Check21"/>
@@ -3337,7 +3371,6 @@
                 <w:sz w:val="20"/>
                 <w:szCs w:val="20"/>
               </w:rPr>
-              <w:lastRenderedPageBreak/>
               <w:t>Explain reason for rating.</w:t>
             </w:r>
           </w:p>
@@ -3570,6 +3603,7 @@
               </w:rPr>
               <w:t xml:space="preserve">   </w:t>
             </w:r>
+            <w:proofErr w:type="gramStart"/>
             <w:r>
               <w:rPr>
                 <w:rFonts w:ascii="Arial" w:hAnsi="Arial" w:cs="Arial"/>
@@ -3588,6 +3622,7 @@
               </w:rPr>
               <w:t>mprovement</w:t>
             </w:r>
+            <w:proofErr w:type="gramEnd"/>
             <w:r>
               <w:rPr>
                 <w:rFonts w:ascii="Arial" w:hAnsi="Arial" w:cs="Arial"/>
@@ -3678,17 +3713,37 @@
                 <w:sz w:val="20"/>
                 <w:szCs w:val="20"/>
               </w:rPr>
-              <w:t xml:space="preserve">   one or more behaviors.</w:t>
-            </w:r>
-          </w:p>
-          <w:p>
-            <w:pPr>
+              <w:t xml:space="preserve">   </w:t>
+            </w:r>
+            <w:proofErr w:type="gramStart"/>
+            <w:r>
               <w:rPr>
                 <w:rFonts w:ascii="Arial" w:hAnsi="Arial" w:cs="Arial"/>
                 <w:i/>
                 <w:sz w:val="20"/>
                 <w:szCs w:val="20"/>
               </w:rPr>
+              <w:t>one</w:t>
+            </w:r>
+            <w:proofErr w:type="gramEnd"/>
+            <w:r>
+              <w:rPr>
+                <w:rFonts w:ascii="Arial" w:hAnsi="Arial" w:cs="Arial"/>
+                <w:i/>
+                <w:sz w:val="20"/>
+                <w:szCs w:val="20"/>
+              </w:rPr>
+              <w:t xml:space="preserve"> or more behaviors.</w:t>
+            </w:r>
+          </w:p>
+          <w:p>
+            <w:pPr>
+              <w:rPr>
+                <w:rFonts w:ascii="Arial" w:hAnsi="Arial" w:cs="Arial"/>
+                <w:i/>
+                <w:sz w:val="20"/>
+                <w:szCs w:val="20"/>
+              </w:rPr>
             </w:pPr>
             <w:r>
               <w:rPr>
@@ -3835,7 +3890,27 @@
                 <w:sz w:val="20"/>
                 <w:szCs w:val="20"/>
               </w:rPr>
-              <w:t xml:space="preserve">   others. </w:t>
+              <w:t xml:space="preserve">   </w:t>
+            </w:r>
+            <w:proofErr w:type="gramStart"/>
+            <w:r>
+              <w:rPr>
+                <w:rFonts w:ascii="Arial" w:hAnsi="Arial" w:cs="Arial"/>
+                <w:i/>
+                <w:sz w:val="20"/>
+                <w:szCs w:val="20"/>
+              </w:rPr>
+              <w:t>others</w:t>
+            </w:r>
+            <w:proofErr w:type="gramEnd"/>
+            <w:r>
+              <w:rPr>
+                <w:rFonts w:ascii="Arial" w:hAnsi="Arial" w:cs="Arial"/>
+                <w:i/>
+                <w:sz w:val="20"/>
+                <w:szCs w:val="20"/>
+              </w:rPr>
+              <w:t xml:space="preserve">. </w:t>
             </w:r>
           </w:p>
           <w:p>
@@ -4673,8 +4748,6 @@
           </w:p>
         </w:tc>
       </w:tr>
-      <w:bookmarkStart w:id="4" w:name="_GoBack"/>
-      <w:bookmarkEnd w:id="4"/>
       <w:tr>
         <w:trPr>
           <w:gridAfter w:val="1"/>
@@ -4707,7 +4780,6 @@
                 <w:sz w:val="18"/>
                 <w:szCs w:val="18"/>
               </w:rPr>
-              <w:lastRenderedPageBreak/>
               <w:fldChar w:fldCharType="begin">
                 <w:ffData>
                   <w:name w:val="Check22"/>
@@ -7080,7 +7152,6 @@
                 <w:sz w:val="18"/>
                 <w:szCs w:val="18"/>
               </w:rPr>
-              <w:lastRenderedPageBreak/>
               <w:t>Addresses conflict and brings to a constructive conclusion.</w:t>
             </w:r>
           </w:p>
@@ -8507,6 +8578,7 @@
                 <w:sz w:val="20"/>
                 <w:szCs w:val="20"/>
               </w:rPr>
+              <w:lastRenderedPageBreak/>
               <w:fldChar w:fldCharType="begin">
                 <w:ffData>
                   <w:name w:val="Check14"/>
@@ -9328,7 +9400,7 @@
         <w:sz w:val="16"/>
         <w:szCs w:val="16"/>
       </w:rPr>
-      <w:t>1</w:t>
+      <w:t>5</w:t>
     </w:r>
     <w:r>
       <w:rPr>
@@ -10082,7 +10154,7 @@
         <w:ind w:left="360" w:hanging="360"/>
       </w:pPr>
     </w:lvl>
-    <w:lvl w:ilvl="1" w:tplc="04090019" w:tentative="1">
+    <w:lvl w:ilvl="1" w:tplc="04090019">
       <w:start w:val="1"/>
       <w:numFmt w:val="lowerLetter"/>
       <w:lvlText w:val="%2."/>

</xml_diff>